<commit_message>
front, back y main
solo probando mi branch
</commit_message>
<xml_diff>
--- a/Entorno y demas.docx
+++ b/Entorno y demas.docx
@@ -660,6 +660,236 @@
           <w:lang w:val="es-ES"/>
         </w:rPr>
         <w:t>expo@latest</w:t>
+      </w:r>
+      <w:proofErr w:type="spellEnd"/>
+    </w:p>
+    <w:p>
+      <w:pPr>
+        <w:pStyle w:val="Prrafodelista"/>
+        <w:numPr>
+          <w:ilvl w:val="0"/>
+          <w:numId w:val="2"/>
+        </w:numPr>
+        <w:rPr>
+          <w:lang w:val="es-ES"/>
+        </w:rPr>
+      </w:pPr>
+      <w:r>
+        <w:rPr>
+          <w:lang w:val="es-ES"/>
+        </w:rPr>
+        <w:t xml:space="preserve">Para instalar Navegador </w:t>
+      </w:r>
+      <w:proofErr w:type="spellStart"/>
+      <w:r>
+        <w:rPr>
+          <w:lang w:val="es-ES"/>
+        </w:rPr>
+        <w:t>React</w:t>
+      </w:r>
+      <w:proofErr w:type="spellEnd"/>
+      <w:r>
+        <w:rPr>
+          <w:lang w:val="es-ES"/>
+        </w:rPr>
+        <w:t xml:space="preserve"> siguiente </w:t>
+      </w:r>
+      <w:proofErr w:type="spellStart"/>
+      <w:r>
+        <w:rPr>
+          <w:lang w:val="es-ES"/>
+        </w:rPr>
+        <w:t>code</w:t>
+      </w:r>
+      <w:proofErr w:type="spellEnd"/>
+      <w:r>
+        <w:rPr>
+          <w:lang w:val="es-ES"/>
+        </w:rPr>
+        <w:t>:</w:t>
+      </w:r>
+    </w:p>
+    <w:p>
+      <w:pPr>
+        <w:pStyle w:val="Prrafodelista"/>
+        <w:numPr>
+          <w:ilvl w:val="0"/>
+          <w:numId w:val="4"/>
+        </w:numPr>
+        <w:rPr>
+          <w:lang w:val="es-ES"/>
+        </w:rPr>
+      </w:pPr>
+      <w:proofErr w:type="spellStart"/>
+      <w:r>
+        <w:rPr>
+          <w:lang w:val="es-ES"/>
+        </w:rPr>
+        <w:t>npx</w:t>
+      </w:r>
+      <w:proofErr w:type="spellEnd"/>
+      <w:r>
+        <w:rPr>
+          <w:lang w:val="es-ES"/>
+        </w:rPr>
+        <w:t xml:space="preserve"> expo </w:t>
+      </w:r>
+      <w:proofErr w:type="spellStart"/>
+      <w:r>
+        <w:rPr>
+          <w:lang w:val="es-ES"/>
+        </w:rPr>
+        <w:t>install</w:t>
+      </w:r>
+      <w:proofErr w:type="spellEnd"/>
+      <w:r>
+        <w:rPr>
+          <w:lang w:val="es-ES"/>
+        </w:rPr>
+        <w:t xml:space="preserve"> @react-navigation/native</w:t>
+      </w:r>
+    </w:p>
+    <w:p>
+      <w:pPr>
+        <w:pStyle w:val="Prrafodelista"/>
+        <w:numPr>
+          <w:ilvl w:val="0"/>
+          <w:numId w:val="4"/>
+        </w:numPr>
+        <w:rPr>
+          <w:lang w:val="es-ES"/>
+        </w:rPr>
+      </w:pPr>
+      <w:proofErr w:type="spellStart"/>
+      <w:r>
+        <w:rPr>
+          <w:lang w:val="es-ES"/>
+        </w:rPr>
+        <w:t>npx</w:t>
+      </w:r>
+      <w:proofErr w:type="spellEnd"/>
+      <w:r>
+        <w:rPr>
+          <w:lang w:val="es-ES"/>
+        </w:rPr>
+        <w:t xml:space="preserve"> expo </w:t>
+      </w:r>
+      <w:proofErr w:type="spellStart"/>
+      <w:r>
+        <w:rPr>
+          <w:lang w:val="es-ES"/>
+        </w:rPr>
+        <w:t>install</w:t>
+      </w:r>
+      <w:proofErr w:type="spellEnd"/>
+      <w:r>
+        <w:rPr>
+          <w:lang w:val="es-ES"/>
+        </w:rPr>
+        <w:t xml:space="preserve"> @react-navigation/stack</w:t>
+      </w:r>
+    </w:p>
+    <w:p>
+      <w:pPr>
+        <w:pStyle w:val="Prrafodelista"/>
+        <w:numPr>
+          <w:ilvl w:val="0"/>
+          <w:numId w:val="4"/>
+        </w:numPr>
+        <w:rPr>
+          <w:lang w:val="es-ES"/>
+        </w:rPr>
+      </w:pPr>
+      <w:proofErr w:type="spellStart"/>
+      <w:r>
+        <w:rPr>
+          <w:lang w:val="es-ES"/>
+        </w:rPr>
+        <w:t>npx</w:t>
+      </w:r>
+      <w:proofErr w:type="spellEnd"/>
+      <w:r>
+        <w:rPr>
+          <w:lang w:val="es-ES"/>
+        </w:rPr>
+        <w:t xml:space="preserve"> expo </w:t>
+      </w:r>
+      <w:proofErr w:type="spellStart"/>
+      <w:r>
+        <w:rPr>
+          <w:lang w:val="es-ES"/>
+        </w:rPr>
+        <w:t>install</w:t>
+      </w:r>
+      <w:proofErr w:type="spellEnd"/>
+      <w:r>
+        <w:rPr>
+          <w:lang w:val="es-ES"/>
+        </w:rPr>
+        <w:t xml:space="preserve"> </w:t>
+      </w:r>
+      <w:proofErr w:type="spellStart"/>
+      <w:r>
+        <w:rPr>
+          <w:lang w:val="es-ES"/>
+        </w:rPr>
+        <w:t>react</w:t>
+      </w:r>
+      <w:proofErr w:type="spellEnd"/>
+      <w:r>
+        <w:rPr>
+          <w:lang w:val="es-ES"/>
+        </w:rPr>
+        <w:t>-native-</w:t>
+      </w:r>
+      <w:proofErr w:type="spellStart"/>
+      <w:r>
+        <w:rPr>
+          <w:lang w:val="es-ES"/>
+        </w:rPr>
+        <w:t>screens</w:t>
+      </w:r>
+      <w:proofErr w:type="spellEnd"/>
+      <w:r>
+        <w:rPr>
+          <w:lang w:val="es-ES"/>
+        </w:rPr>
+        <w:t xml:space="preserve"> </w:t>
+      </w:r>
+      <w:proofErr w:type="spellStart"/>
+      <w:r>
+        <w:rPr>
+          <w:lang w:val="es-ES"/>
+        </w:rPr>
+        <w:t>react</w:t>
+      </w:r>
+      <w:proofErr w:type="spellEnd"/>
+      <w:r>
+        <w:rPr>
+          <w:lang w:val="es-ES"/>
+        </w:rPr>
+        <w:t>-native-</w:t>
+      </w:r>
+      <w:proofErr w:type="spellStart"/>
+      <w:r>
+        <w:rPr>
+          <w:lang w:val="es-ES"/>
+        </w:rPr>
+        <w:t>safe</w:t>
+      </w:r>
+      <w:proofErr w:type="spellEnd"/>
+      <w:r>
+        <w:rPr>
+          <w:lang w:val="es-ES"/>
+        </w:rPr>
+        <w:t>-</w:t>
+      </w:r>
+      <w:proofErr w:type="spellStart"/>
+      <w:r>
+        <w:rPr>
+          <w:lang w:val="es-ES"/>
+        </w:rPr>
+        <w:t>area-context</w:t>
       </w:r>
       <w:proofErr w:type="spellEnd"/>
     </w:p>
@@ -1153,7 +1383,7 @@
   <w:abstractNum w:abstractNumId="2" w15:restartNumberingAfterBreak="0">
     <w:nsid w:val="6F5148F3"/>
     <w:multiLevelType w:val="hybridMultilevel"/>
-    <w:tmpl w:val="A51825C8"/>
+    <w:tmpl w:val="9E8ABEF8"/>
     <w:lvl w:ilvl="0" w:tplc="340A000F">
       <w:start w:val="1"/>
       <w:numFmt w:val="decimal"/>
@@ -1239,7 +1469,7 @@
   <w:abstractNum w:abstractNumId="3" w15:restartNumberingAfterBreak="0">
     <w:nsid w:val="72B556EC"/>
     <w:multiLevelType w:val="hybridMultilevel"/>
-    <w:tmpl w:val="E670E2FC"/>
+    <w:tmpl w:val="5E7C1DA2"/>
     <w:lvl w:ilvl="0" w:tplc="340A0001">
       <w:start w:val="1"/>
       <w:numFmt w:val="bullet"/>

</xml_diff>